<commit_message>
Cargue CFA y XD
</commit_message>
<xml_diff>
--- a/fuentes/CF7_631101_DU.docx
+++ b/fuentes/CF7_631101_DU.docx
@@ -2664,10 +2664,16 @@
           <w:noProof/>
         </w:rPr>
         <w:drawing>
-          <wp:inline distT="0" distB="0" distL="0" distR="0" wp14:anchorId="04A5A829" wp14:editId="50CEDABB">
+          <wp:inline distT="0" distB="0" distL="0" distR="0" wp14:anchorId="04A5A829" wp14:editId="58B9C241">
             <wp:extent cx="6228785" cy="3502911"/>
             <wp:effectExtent l="0" t="0" r="0" b="2540"/>
-            <wp:docPr id="195862257" name="Imagen 4" descr="maxres 1280x720"/>
+            <wp:docPr id="195862257" name="Imagen 4">
+              <a:extLst xmlns:a="http://schemas.openxmlformats.org/drawingml/2006/main">
+                <a:ext uri="{C183D7F6-B498-43B3-948B-1728B52AA6E4}">
+                  <adec:decorative xmlns:adec="http://schemas.microsoft.com/office/drawing/2017/decorative" val="1"/>
+                </a:ext>
+              </a:extLst>
+            </wp:docPr>
             <wp:cNvGraphicFramePr>
               <a:graphicFrameLocks xmlns:a="http://schemas.openxmlformats.org/drawingml/2006/main" noChangeAspect="1"/>
             </wp:cNvGraphicFramePr>
@@ -2675,7 +2681,13 @@
               <a:graphicData uri="http://schemas.openxmlformats.org/drawingml/2006/picture">
                 <pic:pic xmlns:pic="http://schemas.openxmlformats.org/drawingml/2006/picture">
                   <pic:nvPicPr>
-                    <pic:cNvPr id="0" name="Picture 1" descr="maxres 1280x720"/>
+                    <pic:cNvPr id="195862257" name="Imagen 4">
+                      <a:extLst>
+                        <a:ext uri="{C183D7F6-B498-43B3-948B-1728B52AA6E4}">
+                          <adec:decorative xmlns:adec="http://schemas.microsoft.com/office/drawing/2017/decorative" val="1"/>
+                        </a:ext>
+                      </a:extLst>
+                    </pic:cNvPr>
                     <pic:cNvPicPr>
                       <a:picLocks noChangeAspect="1" noChangeArrowheads="1"/>
                     </pic:cNvPicPr>
@@ -2807,6 +2819,7 @@
             <w:r>
               <w:rPr>
                 <w:rStyle w:val="Extranjerismo"/>
+                <w:lang w:val="es-CO"/>
               </w:rPr>
               <w:t>marketing,</w:t>
             </w:r>
@@ -2856,7 +2869,10 @@
     </w:p>
     <w:p>
       <w:r>
-        <w:t>En la siguiente presentación encontrará conceptos clave en la atención al cliente.</w:t>
+        <w:t xml:space="preserve">A continuación </w:t>
+      </w:r>
+      <w:r>
+        <w:t>encontrará conceptos clave en la atención al cliente.</w:t>
       </w:r>
     </w:p>
     <w:p>
@@ -2913,7 +2929,13 @@
       </w:r>
       <w:r>
         <w:lastRenderedPageBreak/>
-        <w:t>importante anotar que el asesor comercial de manera individual se acerca al cliente teniendo en cuenta sus características, sus necesidades y expectativas; por lo anterior, se debe hacer el seguimiento para identificar no solo esos comportamientos para realizar la ventas sino igualmente en la postventa.</w:t>
+        <w:t>importante anotar que el asesor comercial de manera individual se acerca al cliente teniendo en cuenta sus características, sus necesidades y expectativas; por lo anterior, se debe hacer el seguimiento para identificar no solo esos comportamientos para realizar la</w:t>
+      </w:r>
+      <w:r>
+        <w:t>s</w:t>
+      </w:r>
+      <w:r>
+        <w:t xml:space="preserve"> ventas sino igualmente en la postventa.</w:t>
       </w:r>
     </w:p>
     <w:p>
@@ -7932,7 +7954,19 @@
         <w:rPr>
           <w:lang w:val="es-419" w:eastAsia="es-CO"/>
         </w:rPr>
-        <w:t>Redes sociales: Facebook, Twitter, Instagram, entre otras.</w:t>
+        <w:t xml:space="preserve">Redes sociales: Facebook, </w:t>
+      </w:r>
+      <w:r>
+        <w:rPr>
+          <w:lang w:val="es-419" w:eastAsia="es-CO"/>
+        </w:rPr>
+        <w:t>X</w:t>
+      </w:r>
+      <w:r>
+        <w:rPr>
+          <w:lang w:val="es-419" w:eastAsia="es-CO"/>
+        </w:rPr>
+        <w:t>, Instagram, entre otras.</w:t>
       </w:r>
     </w:p>
     <w:p>
@@ -31323,6 +31357,10 @@
 </file>
 
 <file path=customXml/item1.xml><?xml version="1.0" encoding="utf-8"?>
+<b:Sources xmlns:b="http://schemas.openxmlformats.org/officeDocument/2006/bibliography" xmlns="http://schemas.openxmlformats.org/officeDocument/2006/bibliography" SelectedStyle="\APASixthEditionOfficeOnline.xsl" StyleName="APA" Version="6"/>
+</file>
+
+<file path=customXml/item2.xml><?xml version="1.0" encoding="utf-8"?>
 <ct:contentTypeSchema xmlns:ct="http://schemas.microsoft.com/office/2006/metadata/contentType" xmlns:ma="http://schemas.microsoft.com/office/2006/metadata/properties/metaAttributes" ct:_="" ma:_="" ma:contentTypeName="Documento" ma:contentTypeID="0x01010049282E1EDBE9234EA9E6D38F720E265F" ma:contentTypeVersion="15" ma:contentTypeDescription="Crear nuevo documento." ma:contentTypeScope="" ma:versionID="b31c7aa9eaf043a08b87120b3c4916e3">
   <xsd:schema xmlns:xsd="http://www.w3.org/2001/XMLSchema" xmlns:xs="http://www.w3.org/2001/XMLSchema" xmlns:p="http://schemas.microsoft.com/office/2006/metadata/properties" xmlns:ns2="cb45339b-ced9-4d0d-8f64-77573914d53b" xmlns:ns3="43a3ca16-9c26-4813-b83f-4aec9927b43f" targetNamespace="http://schemas.microsoft.com/office/2006/metadata/properties" ma:root="true" ma:fieldsID="3533d065b04d75c457075bc55f1f5315" ns2:_="" ns3:_="">
     <xsd:import namespace="cb45339b-ced9-4d0d-8f64-77573914d53b"/>
@@ -31557,20 +31595,7 @@
 </ct:contentTypeSchema>
 </file>
 
-<file path=customXml/item2.xml><?xml version="1.0" encoding="utf-8"?>
-<b:Sources xmlns:b="http://schemas.openxmlformats.org/officeDocument/2006/bibliography" xmlns="http://schemas.openxmlformats.org/officeDocument/2006/bibliography" SelectedStyle="\APASixthEditionOfficeOnline.xsl" StyleName="APA" Version="6"/>
-</file>
-
 <file path=customXml/item3.xml><?xml version="1.0" encoding="utf-8"?>
-<?mso-contentType ?>
-<FormTemplates xmlns="http://schemas.microsoft.com/sharepoint/v3/contenttype/forms">
-  <Display>DocumentLibraryForm</Display>
-  <Edit>DocumentLibraryForm</Edit>
-  <New>DocumentLibraryForm</New>
-</FormTemplates>
-</file>
-
-<file path=customXml/item4.xml><?xml version="1.0" encoding="utf-8"?>
 <p:properties xmlns:p="http://schemas.microsoft.com/office/2006/metadata/properties" xmlns:xsi="http://www.w3.org/2001/XMLSchema-instance" xmlns:pc="http://schemas.microsoft.com/office/infopath/2007/PartnerControls">
   <documentManagement>
     <TaxCatchAll xmlns="cb45339b-ced9-4d0d-8f64-77573914d53b" xsi:nil="true"/>
@@ -31581,7 +31606,24 @@
 </p:properties>
 </file>
 
+<file path=customXml/item4.xml><?xml version="1.0" encoding="utf-8"?>
+<?mso-contentType ?>
+<FormTemplates xmlns="http://schemas.microsoft.com/sharepoint/v3/contenttype/forms">
+  <Display>DocumentLibraryForm</Display>
+  <Edit>DocumentLibraryForm</Edit>
+  <New>DocumentLibraryForm</New>
+</FormTemplates>
+</file>
+
 <file path=customXml/itemProps1.xml><?xml version="1.0" encoding="utf-8"?>
+<ds:datastoreItem xmlns:ds="http://schemas.openxmlformats.org/officeDocument/2006/customXml" ds:itemID="{6EE93F23-A60C-6441-8020-95AD6C655D55}">
+  <ds:schemaRefs>
+    <ds:schemaRef ds:uri="http://schemas.openxmlformats.org/officeDocument/2006/bibliography"/>
+  </ds:schemaRefs>
+</ds:datastoreItem>
+</file>
+
+<file path=customXml/itemProps2.xml><?xml version="1.0" encoding="utf-8"?>
 <ds:datastoreItem xmlns:ds="http://schemas.openxmlformats.org/officeDocument/2006/customXml" ds:itemID="{0CBDC343-2722-4873-82AE-3638E2E4B391}">
   <ds:schemaRefs>
     <ds:schemaRef ds:uri="http://schemas.microsoft.com/office/2006/metadata/contentType"/>
@@ -31600,23 +31642,7 @@
 </ds:datastoreItem>
 </file>
 
-<file path=customXml/itemProps2.xml><?xml version="1.0" encoding="utf-8"?>
-<ds:datastoreItem xmlns:ds="http://schemas.openxmlformats.org/officeDocument/2006/customXml" ds:itemID="{6EE93F23-A60C-6441-8020-95AD6C655D55}">
-  <ds:schemaRefs>
-    <ds:schemaRef ds:uri="http://schemas.openxmlformats.org/officeDocument/2006/bibliography"/>
-  </ds:schemaRefs>
-</ds:datastoreItem>
-</file>
-
 <file path=customXml/itemProps3.xml><?xml version="1.0" encoding="utf-8"?>
-<ds:datastoreItem xmlns:ds="http://schemas.openxmlformats.org/officeDocument/2006/customXml" ds:itemID="{D7305D16-6962-45C9-942D-73C046144103}">
-  <ds:schemaRefs>
-    <ds:schemaRef ds:uri="http://schemas.microsoft.com/sharepoint/v3/contenttype/forms"/>
-  </ds:schemaRefs>
-</ds:datastoreItem>
-</file>
-
-<file path=customXml/itemProps4.xml><?xml version="1.0" encoding="utf-8"?>
 <ds:datastoreItem xmlns:ds="http://schemas.openxmlformats.org/officeDocument/2006/customXml" ds:itemID="{DB5DA925-33C7-47E6-A085-589C03EE541A}">
   <ds:schemaRefs>
     <ds:schemaRef ds:uri="http://schemas.microsoft.com/office/2006/metadata/properties"/>
@@ -31625,4 +31651,12 @@
     <ds:schemaRef ds:uri="43a3ca16-9c26-4813-b83f-4aec9927b43f"/>
   </ds:schemaRefs>
 </ds:datastoreItem>
+</file>
+
+<file path=customXml/itemProps4.xml><?xml version="1.0" encoding="utf-8"?>
+<ds:datastoreItem xmlns:ds="http://schemas.openxmlformats.org/officeDocument/2006/customXml" ds:itemID="{D7305D16-6962-45C9-942D-73C046144103}">
+  <ds:schemaRefs>
+    <ds:schemaRef ds:uri="http://schemas.microsoft.com/sharepoint/v3/contenttype/forms"/>
+  </ds:schemaRefs>
+</ds:datastoreItem>
 </file>
</xml_diff>